<commit_message>
Se añadio la Tareas de Loc
</commit_message>
<xml_diff>
--- a/IMCpractica.docx
+++ b/IMCpractica.docx
@@ -4992,7 +4992,7 @@
     <w:tbl>
       <w:tblPr>
         <w:tblStyle w:val="TableNormal"/>
-        <w:tblW w:w="8252" w:type="dxa"/>
+        <w:tblW w:w="9102" w:type="dxa"/>
         <w:tblInd w:w="112" w:type="dxa"/>
         <w:tblBorders>
           <w:top w:val="single" w:sz="0" w:space="0" w:color="000000"/>
@@ -5009,11 +5009,11 @@
         <w:gridCol w:w="2015"/>
         <w:gridCol w:w="1134"/>
         <w:gridCol w:w="992"/>
-        <w:gridCol w:w="283"/>
-        <w:gridCol w:w="1418"/>
-        <w:gridCol w:w="1134"/>
-        <w:gridCol w:w="119"/>
-        <w:gridCol w:w="1157"/>
+        <w:gridCol w:w="709"/>
+        <w:gridCol w:w="1559"/>
+        <w:gridCol w:w="686"/>
+        <w:gridCol w:w="164"/>
+        <w:gridCol w:w="1843"/>
       </w:tblGrid>
       <w:tr>
         <w:trPr>
@@ -5022,7 +5022,7 @@
         <w:tc>
           <w:tcPr>
             <w:tcW w:w="7095" w:type="dxa"/>
-            <w:gridSpan w:val="7"/>
+            <w:gridSpan w:val="6"/>
             <w:shd w:val="clear" w:color="auto" w:fill="E6E6E6"/>
           </w:tcPr>
           <w:p>
@@ -5062,7 +5062,8 @@
         </w:tc>
         <w:tc>
           <w:tcPr>
-            <w:tcW w:w="1157" w:type="dxa"/>
+            <w:tcW w:w="2007" w:type="dxa"/>
+            <w:gridSpan w:val="2"/>
             <w:shd w:val="clear" w:color="auto" w:fill="E6E6E6"/>
           </w:tcPr>
           <w:p>
@@ -5107,7 +5108,7 @@
         </w:trPr>
         <w:tc>
           <w:tcPr>
-            <w:tcW w:w="8252" w:type="dxa"/>
+            <w:tcW w:w="9102" w:type="dxa"/>
             <w:gridSpan w:val="8"/>
             <w:shd w:val="clear" w:color="auto" w:fill="E6E6E6"/>
           </w:tcPr>
@@ -5217,7 +5218,7 @@
         <w:tc>
           <w:tcPr>
             <w:tcW w:w="2954" w:type="dxa"/>
-            <w:gridSpan w:val="4"/>
+            <w:gridSpan w:val="3"/>
             <w:tcBorders>
               <w:top w:val="single" w:sz="4" w:space="0" w:color="auto"/>
               <w:left w:val="single" w:sz="4" w:space="0" w:color="auto"/>
@@ -5250,7 +5251,8 @@
         </w:tc>
         <w:tc>
           <w:tcPr>
-            <w:tcW w:w="1157" w:type="dxa"/>
+            <w:tcW w:w="2007" w:type="dxa"/>
+            <w:gridSpan w:val="2"/>
             <w:tcBorders>
               <w:top w:val="single" w:sz="4" w:space="0" w:color="auto"/>
               <w:left w:val="single" w:sz="4" w:space="0" w:color="auto"/>
@@ -5263,7 +5265,6 @@
             <w:pPr>
               <w:pStyle w:val="TableParagraph"/>
               <w:spacing w:before="47"/>
-              <w:ind w:left="700"/>
               <w:rPr>
                 <w:b/>
                 <w:sz w:val="16"/>
@@ -5334,14 +5335,14 @@
               <w:rPr>
                 <w:lang w:val="es-MX"/>
               </w:rPr>
-              <w:t>1.6</w:t>
+              <w:t>1</w:t>
             </w:r>
           </w:p>
         </w:tc>
         <w:tc>
           <w:tcPr>
             <w:tcW w:w="2954" w:type="dxa"/>
-            <w:gridSpan w:val="4"/>
+            <w:gridSpan w:val="3"/>
             <w:tcBorders>
               <w:top w:val="single" w:sz="4" w:space="0" w:color="auto"/>
               <w:left w:val="single" w:sz="4" w:space="0" w:color="auto"/>
@@ -5360,13 +5361,14 @@
               <w:rPr>
                 <w:lang w:val="es-MX"/>
               </w:rPr>
-              <w:t>1</w:t>
-            </w:r>
-          </w:p>
-        </w:tc>
-        <w:tc>
-          <w:tcPr>
-            <w:tcW w:w="1157" w:type="dxa"/>
+              <w:t>3</w:t>
+            </w:r>
+          </w:p>
+        </w:tc>
+        <w:tc>
+          <w:tcPr>
+            <w:tcW w:w="2007" w:type="dxa"/>
+            <w:gridSpan w:val="2"/>
             <w:tcBorders>
               <w:top w:val="single" w:sz="4" w:space="0" w:color="auto"/>
               <w:left w:val="single" w:sz="4" w:space="0" w:color="auto"/>
@@ -5385,7 +5387,7 @@
               <w:rPr>
                 <w:lang w:val="es-MX"/>
               </w:rPr>
-              <w:t>2.6</w:t>
+              <w:t>5</w:t>
             </w:r>
           </w:p>
         </w:tc>
@@ -5438,14 +5440,14 @@
               <w:rPr>
                 <w:lang w:val="es-MX"/>
               </w:rPr>
-              <w:t>95</w:t>
+              <w:t>60</w:t>
             </w:r>
           </w:p>
         </w:tc>
         <w:tc>
           <w:tcPr>
             <w:tcW w:w="2954" w:type="dxa"/>
-            <w:gridSpan w:val="4"/>
+            <w:gridSpan w:val="3"/>
             <w:tcBorders>
               <w:top w:val="single" w:sz="4" w:space="0" w:color="auto"/>
               <w:left w:val="single" w:sz="2" w:space="0" w:color="000000"/>
@@ -5462,13 +5464,14 @@
               <w:rPr>
                 <w:lang w:val="es-MX"/>
               </w:rPr>
-              <w:t>60</w:t>
-            </w:r>
-          </w:p>
-        </w:tc>
-        <w:tc>
-          <w:tcPr>
-            <w:tcW w:w="1157" w:type="dxa"/>
+              <w:t>180</w:t>
+            </w:r>
+          </w:p>
+        </w:tc>
+        <w:tc>
+          <w:tcPr>
+            <w:tcW w:w="2007" w:type="dxa"/>
+            <w:gridSpan w:val="2"/>
             <w:tcBorders>
               <w:top w:val="single" w:sz="4" w:space="0" w:color="auto"/>
             </w:tcBorders>
@@ -5484,7 +5487,7 @@
               <w:rPr>
                 <w:lang w:val="es-MX"/>
               </w:rPr>
-              <w:t>155</w:t>
+              <w:t>200</w:t>
             </w:r>
           </w:p>
         </w:tc>
@@ -5543,7 +5546,7 @@
         <w:tc>
           <w:tcPr>
             <w:tcW w:w="2954" w:type="dxa"/>
-            <w:gridSpan w:val="4"/>
+            <w:gridSpan w:val="3"/>
             <w:tcBorders>
               <w:left w:val="single" w:sz="2" w:space="0" w:color="000000"/>
             </w:tcBorders>
@@ -5559,26 +5562,27 @@
               <w:rPr>
                 <w:lang w:val="es-MX"/>
               </w:rPr>
-              <w:t>13</w:t>
-            </w:r>
-          </w:p>
-        </w:tc>
-        <w:tc>
-          <w:tcPr>
-            <w:tcW w:w="1157" w:type="dxa"/>
-          </w:tcPr>
-          <w:p>
-            <w:pPr>
-              <w:jc w:val="center"/>
-              <w:rPr>
-                <w:lang w:val="es-MX"/>
-              </w:rPr>
-            </w:pPr>
-            <w:r>
-              <w:rPr>
-                <w:lang w:val="es-MX"/>
-              </w:rPr>
-              <w:t>13</w:t>
+              <w:t>20</w:t>
+            </w:r>
+          </w:p>
+        </w:tc>
+        <w:tc>
+          <w:tcPr>
+            <w:tcW w:w="2007" w:type="dxa"/>
+            <w:gridSpan w:val="2"/>
+          </w:tcPr>
+          <w:p>
+            <w:pPr>
+              <w:jc w:val="center"/>
+              <w:rPr>
+                <w:lang w:val="es-MX"/>
+              </w:rPr>
+            </w:pPr>
+            <w:r>
+              <w:rPr>
+                <w:lang w:val="es-MX"/>
+              </w:rPr>
+              <w:t>15</w:t>
             </w:r>
           </w:p>
         </w:tc>
@@ -5637,7 +5641,7 @@
         <w:tc>
           <w:tcPr>
             <w:tcW w:w="2954" w:type="dxa"/>
-            <w:gridSpan w:val="4"/>
+            <w:gridSpan w:val="3"/>
             <w:tcBorders>
               <w:left w:val="single" w:sz="2" w:space="0" w:color="000000"/>
             </w:tcBorders>
@@ -5659,7 +5663,8 @@
         </w:tc>
         <w:tc>
           <w:tcPr>
-            <w:tcW w:w="1157" w:type="dxa"/>
+            <w:tcW w:w="2007" w:type="dxa"/>
+            <w:gridSpan w:val="2"/>
           </w:tcPr>
           <w:p>
             <w:pPr>
@@ -5725,7 +5730,7 @@
         <w:tc>
           <w:tcPr>
             <w:tcW w:w="2954" w:type="dxa"/>
-            <w:gridSpan w:val="4"/>
+            <w:gridSpan w:val="3"/>
             <w:tcBorders>
               <w:left w:val="single" w:sz="2" w:space="0" w:color="000000"/>
             </w:tcBorders>
@@ -5747,7 +5752,8 @@
         </w:tc>
         <w:tc>
           <w:tcPr>
-            <w:tcW w:w="1157" w:type="dxa"/>
+            <w:tcW w:w="2007" w:type="dxa"/>
+            <w:gridSpan w:val="2"/>
           </w:tcPr>
           <w:p>
             <w:pPr>
@@ -5829,7 +5835,7 @@
         <w:tc>
           <w:tcPr>
             <w:tcW w:w="2954" w:type="dxa"/>
-            <w:gridSpan w:val="4"/>
+            <w:gridSpan w:val="3"/>
             <w:tcBorders>
               <w:left w:val="single" w:sz="2" w:space="0" w:color="000000"/>
               <w:bottom w:val="nil"/>
@@ -5860,7 +5866,8 @@
         </w:tc>
         <w:tc>
           <w:tcPr>
-            <w:tcW w:w="1157" w:type="dxa"/>
+            <w:tcW w:w="2007" w:type="dxa"/>
+            <w:gridSpan w:val="2"/>
             <w:tcBorders>
               <w:bottom w:val="nil"/>
             </w:tcBorders>
@@ -5871,7 +5878,6 @@
               <w:pStyle w:val="TableParagraph"/>
               <w:spacing w:before="47"/>
               <w:ind w:left="700"/>
-              <w:jc w:val="center"/>
               <w:rPr>
                 <w:b/>
                 <w:sz w:val="16"/>
@@ -5933,7 +5939,7 @@
         <w:tc>
           <w:tcPr>
             <w:tcW w:w="2954" w:type="dxa"/>
-            <w:gridSpan w:val="4"/>
+            <w:gridSpan w:val="3"/>
             <w:tcBorders>
               <w:top w:val="nil"/>
               <w:left w:val="single" w:sz="2" w:space="0" w:color="000000"/>
@@ -5951,7 +5957,8 @@
         </w:tc>
         <w:tc>
           <w:tcPr>
-            <w:tcW w:w="1157" w:type="dxa"/>
+            <w:tcW w:w="2007" w:type="dxa"/>
+            <w:gridSpan w:val="2"/>
             <w:tcBorders>
               <w:top w:val="nil"/>
             </w:tcBorders>
@@ -6019,14 +6026,14 @@
               <w:rPr>
                 <w:lang w:val="es-MX"/>
               </w:rPr>
-              <w:t>100</w:t>
+              <w:t>61</w:t>
             </w:r>
           </w:p>
         </w:tc>
         <w:tc>
           <w:tcPr>
             <w:tcW w:w="2954" w:type="dxa"/>
-            <w:gridSpan w:val="4"/>
+            <w:gridSpan w:val="3"/>
             <w:tcBorders>
               <w:left w:val="single" w:sz="2" w:space="0" w:color="000000"/>
             </w:tcBorders>
@@ -6042,26 +6049,27 @@
               <w:rPr>
                 <w:lang w:val="es-MX"/>
               </w:rPr>
-              <w:t>150</w:t>
-            </w:r>
-          </w:p>
-        </w:tc>
-        <w:tc>
-          <w:tcPr>
-            <w:tcW w:w="1157" w:type="dxa"/>
-          </w:tcPr>
-          <w:p>
-            <w:pPr>
-              <w:jc w:val="center"/>
-              <w:rPr>
-                <w:lang w:val="es-MX"/>
-              </w:rPr>
-            </w:pPr>
-            <w:r>
-              <w:rPr>
-                <w:lang w:val="es-MX"/>
-              </w:rPr>
-              <w:t>130</w:t>
+              <w:t>203</w:t>
+            </w:r>
+          </w:p>
+        </w:tc>
+        <w:tc>
+          <w:tcPr>
+            <w:tcW w:w="2007" w:type="dxa"/>
+            <w:gridSpan w:val="2"/>
+          </w:tcPr>
+          <w:p>
+            <w:pPr>
+              <w:jc w:val="center"/>
+              <w:rPr>
+                <w:lang w:val="es-MX"/>
+              </w:rPr>
+            </w:pPr>
+            <w:r>
+              <w:rPr>
+                <w:lang w:val="es-MX"/>
+              </w:rPr>
+              <w:t>220</w:t>
             </w:r>
           </w:p>
         </w:tc>
@@ -6119,13 +6127,13 @@
               <w:rPr>
                 <w:lang w:val="es-MX"/>
               </w:rPr>
-              <w:t>300</w:t>
-            </w:r>
-          </w:p>
-        </w:tc>
-        <w:tc>
-          <w:tcPr>
-            <w:tcW w:w="4111" w:type="dxa"/>
+              <w:t>100</w:t>
+            </w:r>
+          </w:p>
+        </w:tc>
+        <w:tc>
+          <w:tcPr>
+            <w:tcW w:w="4961" w:type="dxa"/>
             <w:gridSpan w:val="5"/>
             <w:vMerge w:val="restart"/>
             <w:tcBorders>
@@ -6196,13 +6204,13 @@
               <w:rPr>
                 <w:lang w:val="es-MX"/>
               </w:rPr>
-              <w:t>100</w:t>
-            </w:r>
-          </w:p>
-        </w:tc>
-        <w:tc>
-          <w:tcPr>
-            <w:tcW w:w="4111" w:type="dxa"/>
+              <w:t>50</w:t>
+            </w:r>
+          </w:p>
+        </w:tc>
+        <w:tc>
+          <w:tcPr>
+            <w:tcW w:w="4961" w:type="dxa"/>
             <w:gridSpan w:val="5"/>
             <w:vMerge/>
             <w:tcBorders>
@@ -6222,7 +6230,7 @@
       </w:tr>
       <w:tr>
         <w:trPr>
-          <w:trHeight w:hRule="exact" w:val="273"/>
+          <w:trHeight w:hRule="exact" w:val="304"/>
         </w:trPr>
         <w:tc>
           <w:tcPr>
@@ -6268,8 +6276,7 @@
             <w:pPr>
               <w:pStyle w:val="TableParagraph"/>
               <w:spacing w:before="44"/>
-              <w:ind w:left="753" w:right="753"/>
-              <w:jc w:val="center"/>
+              <w:ind w:right="753"/>
               <w:rPr>
                 <w:b/>
                 <w:sz w:val="16"/>
@@ -6288,7 +6295,7 @@
         </w:tc>
         <w:tc>
           <w:tcPr>
-            <w:tcW w:w="1275" w:type="dxa"/>
+            <w:tcW w:w="1701" w:type="dxa"/>
             <w:gridSpan w:val="2"/>
             <w:tcBorders>
               <w:top w:val="single" w:sz="4" w:space="0" w:color="auto"/>
@@ -6302,8 +6309,7 @@
             <w:pPr>
               <w:pStyle w:val="TableParagraph"/>
               <w:spacing w:before="44"/>
-              <w:ind w:left="752" w:right="752"/>
-              <w:jc w:val="center"/>
+              <w:ind w:right="752"/>
               <w:rPr>
                 <w:b/>
                 <w:sz w:val="16"/>
@@ -6322,7 +6328,7 @@
         </w:tc>
         <w:tc>
           <w:tcPr>
-            <w:tcW w:w="1418" w:type="dxa"/>
+            <w:tcW w:w="1559" w:type="dxa"/>
             <w:tcBorders>
               <w:top w:val="single" w:sz="4" w:space="0" w:color="auto"/>
               <w:left w:val="single" w:sz="4" w:space="0" w:color="auto"/>
@@ -6335,8 +6341,6 @@
             <w:pPr>
               <w:pStyle w:val="TableParagraph"/>
               <w:spacing w:before="45"/>
-              <w:ind w:left="382"/>
-              <w:jc w:val="center"/>
               <w:rPr>
                 <w:b/>
                 <w:sz w:val="16"/>
@@ -6355,7 +6359,7 @@
         </w:tc>
         <w:tc>
           <w:tcPr>
-            <w:tcW w:w="2410" w:type="dxa"/>
+            <w:tcW w:w="2693" w:type="dxa"/>
             <w:gridSpan w:val="3"/>
             <w:tcBorders>
               <w:top w:val="single" w:sz="4" w:space="0" w:color="auto"/>
@@ -6370,7 +6374,6 @@
               <w:pStyle w:val="TableParagraph"/>
               <w:spacing w:before="45"/>
               <w:ind w:left="262"/>
-              <w:jc w:val="center"/>
               <w:rPr>
                 <w:b/>
                 <w:sz w:val="16"/>
@@ -6439,13 +6442,13 @@
               <w:rPr>
                 <w:lang w:val="es-MX"/>
               </w:rPr>
-              <w:t>50</w:t>
-            </w:r>
-          </w:p>
-        </w:tc>
-        <w:tc>
-          <w:tcPr>
-            <w:tcW w:w="1275" w:type="dxa"/>
+              <w:t>30</w:t>
+            </w:r>
+          </w:p>
+        </w:tc>
+        <w:tc>
+          <w:tcPr>
+            <w:tcW w:w="1701" w:type="dxa"/>
             <w:gridSpan w:val="2"/>
             <w:tcBorders>
               <w:top w:val="single" w:sz="4" w:space="0" w:color="auto"/>
@@ -6464,13 +6467,13 @@
               <w:rPr>
                 <w:lang w:val="es-MX"/>
               </w:rPr>
-              <w:t>120</w:t>
-            </w:r>
-          </w:p>
-        </w:tc>
-        <w:tc>
-          <w:tcPr>
-            <w:tcW w:w="1418" w:type="dxa"/>
+              <w:t>50</w:t>
+            </w:r>
+          </w:p>
+        </w:tc>
+        <w:tc>
+          <w:tcPr>
+            <w:tcW w:w="1559" w:type="dxa"/>
             <w:tcBorders>
               <w:top w:val="single" w:sz="4" w:space="0" w:color="auto"/>
               <w:left w:val="single" w:sz="4" w:space="0" w:color="auto"/>
@@ -6489,13 +6492,13 @@
               <w:rPr>
                 <w:lang w:val="es-MX"/>
               </w:rPr>
-              <w:t>100</w:t>
-            </w:r>
-          </w:p>
-        </w:tc>
-        <w:tc>
-          <w:tcPr>
-            <w:tcW w:w="2410" w:type="dxa"/>
+              <w:t>42</w:t>
+            </w:r>
+          </w:p>
+        </w:tc>
+        <w:tc>
+          <w:tcPr>
+            <w:tcW w:w="2693" w:type="dxa"/>
             <w:gridSpan w:val="3"/>
             <w:tcBorders>
               <w:top w:val="single" w:sz="4" w:space="0" w:color="auto"/>
@@ -6515,7 +6518,13 @@
               <w:rPr>
                 <w:lang w:val="es-MX"/>
               </w:rPr>
-              <w:t>30%</w:t>
+              <w:t>15.8</w:t>
+            </w:r>
+            <w:r>
+              <w:rPr>
+                <w:lang w:val="es-MX"/>
+              </w:rPr>
+              <w:t>%</w:t>
             </w:r>
           </w:p>
         </w:tc>
@@ -6570,13 +6579,13 @@
               <w:rPr>
                 <w:lang w:val="es-MX"/>
               </w:rPr>
-              <w:t>80</w:t>
-            </w:r>
-          </w:p>
-        </w:tc>
-        <w:tc>
-          <w:tcPr>
-            <w:tcW w:w="1275" w:type="dxa"/>
+              <w:t>25</w:t>
+            </w:r>
+          </w:p>
+        </w:tc>
+        <w:tc>
+          <w:tcPr>
+            <w:tcW w:w="1701" w:type="dxa"/>
             <w:gridSpan w:val="2"/>
             <w:tcBorders>
               <w:left w:val="single" w:sz="2" w:space="0" w:color="000000"/>
@@ -6593,13 +6602,13 @@
               <w:rPr>
                 <w:lang w:val="es-MX"/>
               </w:rPr>
-              <w:t>90</w:t>
-            </w:r>
-          </w:p>
-        </w:tc>
-        <w:tc>
-          <w:tcPr>
-            <w:tcW w:w="1418" w:type="dxa"/>
+              <w:t>30</w:t>
+            </w:r>
+          </w:p>
+        </w:tc>
+        <w:tc>
+          <w:tcPr>
+            <w:tcW w:w="1559" w:type="dxa"/>
             <w:tcBorders>
               <w:top w:val="single" w:sz="4" w:space="0" w:color="auto"/>
             </w:tcBorders>
@@ -6615,13 +6624,13 @@
               <w:rPr>
                 <w:lang w:val="es-MX"/>
               </w:rPr>
-              <w:t>120</w:t>
-            </w:r>
-          </w:p>
-        </w:tc>
-        <w:tc>
-          <w:tcPr>
-            <w:tcW w:w="2410" w:type="dxa"/>
+              <w:t>30</w:t>
+            </w:r>
+          </w:p>
+        </w:tc>
+        <w:tc>
+          <w:tcPr>
+            <w:tcW w:w="2693" w:type="dxa"/>
             <w:gridSpan w:val="3"/>
             <w:tcBorders>
               <w:top w:val="single" w:sz="4" w:space="0" w:color="auto"/>
@@ -6638,7 +6647,7 @@
               <w:rPr>
                 <w:lang w:val="es-MX"/>
               </w:rPr>
-              <w:t>50%</w:t>
+              <w:t>11.3%</w:t>
             </w:r>
           </w:p>
         </w:tc>
@@ -6693,13 +6702,13 @@
               <w:rPr>
                 <w:lang w:val="es-MX"/>
               </w:rPr>
-              <w:t>180</w:t>
-            </w:r>
-          </w:p>
-        </w:tc>
-        <w:tc>
-          <w:tcPr>
-            <w:tcW w:w="1275" w:type="dxa"/>
+              <w:t>40</w:t>
+            </w:r>
+          </w:p>
+        </w:tc>
+        <w:tc>
+          <w:tcPr>
+            <w:tcW w:w="1701" w:type="dxa"/>
             <w:gridSpan w:val="2"/>
             <w:tcBorders>
               <w:left w:val="single" w:sz="2" w:space="0" w:color="000000"/>
@@ -6716,32 +6725,32 @@
               <w:rPr>
                 <w:lang w:val="es-MX"/>
               </w:rPr>
-              <w:t>200</w:t>
-            </w:r>
-          </w:p>
-        </w:tc>
-        <w:tc>
-          <w:tcPr>
-            <w:tcW w:w="1418" w:type="dxa"/>
-          </w:tcPr>
-          <w:p>
-            <w:pPr>
-              <w:jc w:val="center"/>
-              <w:rPr>
-                <w:lang w:val="es-MX"/>
-              </w:rPr>
-            </w:pPr>
-            <w:r>
-              <w:rPr>
-                <w:lang w:val="es-MX"/>
-              </w:rPr>
-              <w:t>170</w:t>
-            </w:r>
-          </w:p>
-        </w:tc>
-        <w:tc>
-          <w:tcPr>
-            <w:tcW w:w="2410" w:type="dxa"/>
+              <w:t>55</w:t>
+            </w:r>
+          </w:p>
+        </w:tc>
+        <w:tc>
+          <w:tcPr>
+            <w:tcW w:w="1559" w:type="dxa"/>
+          </w:tcPr>
+          <w:p>
+            <w:pPr>
+              <w:jc w:val="center"/>
+              <w:rPr>
+                <w:lang w:val="es-MX"/>
+              </w:rPr>
+            </w:pPr>
+            <w:r>
+              <w:rPr>
+                <w:lang w:val="es-MX"/>
+              </w:rPr>
+              <w:t>53</w:t>
+            </w:r>
+          </w:p>
+        </w:tc>
+        <w:tc>
+          <w:tcPr>
+            <w:tcW w:w="2693" w:type="dxa"/>
             <w:gridSpan w:val="3"/>
           </w:tcPr>
           <w:p>
@@ -6755,7 +6764,13 @@
               <w:rPr>
                 <w:lang w:val="es-MX"/>
               </w:rPr>
-              <w:t>60%</w:t>
+              <w:t>20</w:t>
+            </w:r>
+            <w:r>
+              <w:rPr>
+                <w:lang w:val="es-MX"/>
+              </w:rPr>
+              <w:t>%</w:t>
             </w:r>
           </w:p>
         </w:tc>
@@ -6795,7 +6810,7 @@
         </w:tc>
         <w:tc>
           <w:tcPr>
-            <w:tcW w:w="6237" w:type="dxa"/>
+            <w:tcW w:w="7087" w:type="dxa"/>
             <w:gridSpan w:val="7"/>
             <w:tcBorders>
               <w:left w:val="single" w:sz="2" w:space="0" w:color="000000"/>
@@ -6868,7 +6883,7 @@
         </w:tc>
         <w:tc>
           <w:tcPr>
-            <w:tcW w:w="1275" w:type="dxa"/>
+            <w:tcW w:w="1701" w:type="dxa"/>
             <w:gridSpan w:val="2"/>
             <w:tcBorders>
               <w:left w:val="single" w:sz="2" w:space="0" w:color="000000"/>
@@ -6885,32 +6900,32 @@
               <w:rPr>
                 <w:lang w:val="es-MX"/>
               </w:rPr>
+              <w:t>25</w:t>
+            </w:r>
+          </w:p>
+        </w:tc>
+        <w:tc>
+          <w:tcPr>
+            <w:tcW w:w="1559" w:type="dxa"/>
+          </w:tcPr>
+          <w:p>
+            <w:pPr>
+              <w:jc w:val="center"/>
+              <w:rPr>
+                <w:lang w:val="es-MX"/>
+              </w:rPr>
+            </w:pPr>
+            <w:r>
+              <w:rPr>
+                <w:lang w:val="es-MX"/>
+              </w:rPr>
               <w:t>20</w:t>
             </w:r>
           </w:p>
         </w:tc>
         <w:tc>
           <w:tcPr>
-            <w:tcW w:w="1418" w:type="dxa"/>
-          </w:tcPr>
-          <w:p>
-            <w:pPr>
-              <w:jc w:val="center"/>
-              <w:rPr>
-                <w:lang w:val="es-MX"/>
-              </w:rPr>
-            </w:pPr>
-            <w:r>
-              <w:rPr>
-                <w:lang w:val="es-MX"/>
-              </w:rPr>
-              <w:t>30</w:t>
-            </w:r>
-          </w:p>
-        </w:tc>
-        <w:tc>
-          <w:tcPr>
-            <w:tcW w:w="2410" w:type="dxa"/>
+            <w:tcW w:w="2693" w:type="dxa"/>
             <w:gridSpan w:val="3"/>
           </w:tcPr>
           <w:p>
@@ -6924,7 +6939,13 @@
               <w:rPr>
                 <w:lang w:val="es-MX"/>
               </w:rPr>
-              <w:t>15%</w:t>
+              <w:t>7.5</w:t>
+            </w:r>
+            <w:r>
+              <w:rPr>
+                <w:lang w:val="es-MX"/>
+              </w:rPr>
+              <w:t>%</w:t>
             </w:r>
           </w:p>
         </w:tc>
@@ -6979,13 +7000,13 @@
               <w:rPr>
                 <w:lang w:val="es-MX"/>
               </w:rPr>
-              <w:t>50</w:t>
-            </w:r>
-          </w:p>
-        </w:tc>
-        <w:tc>
-          <w:tcPr>
-            <w:tcW w:w="1275" w:type="dxa"/>
+              <w:t>30</w:t>
+            </w:r>
+          </w:p>
+        </w:tc>
+        <w:tc>
+          <w:tcPr>
+            <w:tcW w:w="1701" w:type="dxa"/>
             <w:gridSpan w:val="2"/>
             <w:tcBorders>
               <w:left w:val="single" w:sz="2" w:space="0" w:color="000000"/>
@@ -7002,32 +7023,32 @@
               <w:rPr>
                 <w:lang w:val="es-MX"/>
               </w:rPr>
-              <w:t>60</w:t>
-            </w:r>
-          </w:p>
-        </w:tc>
-        <w:tc>
-          <w:tcPr>
-            <w:tcW w:w="1418" w:type="dxa"/>
-          </w:tcPr>
-          <w:p>
-            <w:pPr>
-              <w:jc w:val="center"/>
-              <w:rPr>
-                <w:lang w:val="es-MX"/>
-              </w:rPr>
-            </w:pPr>
-            <w:r>
-              <w:rPr>
-                <w:lang w:val="es-MX"/>
-              </w:rPr>
-              <w:t>10</w:t>
-            </w:r>
-          </w:p>
-        </w:tc>
-        <w:tc>
-          <w:tcPr>
-            <w:tcW w:w="2410" w:type="dxa"/>
+              <w:t>20</w:t>
+            </w:r>
+          </w:p>
+        </w:tc>
+        <w:tc>
+          <w:tcPr>
+            <w:tcW w:w="1559" w:type="dxa"/>
+          </w:tcPr>
+          <w:p>
+            <w:pPr>
+              <w:jc w:val="center"/>
+              <w:rPr>
+                <w:lang w:val="es-MX"/>
+              </w:rPr>
+            </w:pPr>
+            <w:r>
+              <w:rPr>
+                <w:lang w:val="es-MX"/>
+              </w:rPr>
+              <w:t>20</w:t>
+            </w:r>
+          </w:p>
+        </w:tc>
+        <w:tc>
+          <w:tcPr>
+            <w:tcW w:w="2693" w:type="dxa"/>
             <w:gridSpan w:val="3"/>
           </w:tcPr>
           <w:p>
@@ -7041,7 +7062,13 @@
               <w:rPr>
                 <w:lang w:val="es-MX"/>
               </w:rPr>
-              <w:t>20%</w:t>
+              <w:t>7.5</w:t>
+            </w:r>
+            <w:r>
+              <w:rPr>
+                <w:lang w:val="es-MX"/>
+              </w:rPr>
+              <w:t>%</w:t>
             </w:r>
           </w:p>
         </w:tc>
@@ -7098,13 +7125,13 @@
               <w:rPr>
                 <w:lang w:val="es-MX"/>
               </w:rPr>
-              <w:t>60</w:t>
-            </w:r>
-          </w:p>
-        </w:tc>
-        <w:tc>
-          <w:tcPr>
-            <w:tcW w:w="1275" w:type="dxa"/>
+              <w:t>40</w:t>
+            </w:r>
+          </w:p>
+        </w:tc>
+        <w:tc>
+          <w:tcPr>
+            <w:tcW w:w="1701" w:type="dxa"/>
             <w:gridSpan w:val="2"/>
             <w:tcBorders>
               <w:left w:val="single" w:sz="2" w:space="0" w:color="000000"/>
@@ -7121,23 +7148,21 @@
               <w:rPr>
                 <w:lang w:val="es-MX"/>
               </w:rPr>
-              <w:t>65</w:t>
-            </w:r>
-          </w:p>
-        </w:tc>
-        <w:tc>
-          <w:tcPr>
-            <w:tcW w:w="1418" w:type="dxa"/>
-          </w:tcPr>
-          <w:p>
-            <w:pPr>
-              <w:jc w:val="center"/>
-              <w:rPr>
-                <w:lang w:val="es-MX"/>
-              </w:rPr>
-            </w:pPr>
-            <w:bookmarkStart w:id="12" w:name="_GoBack"/>
-            <w:bookmarkEnd w:id="12"/>
+              <w:t>50</w:t>
+            </w:r>
+          </w:p>
+        </w:tc>
+        <w:tc>
+          <w:tcPr>
+            <w:tcW w:w="1559" w:type="dxa"/>
+          </w:tcPr>
+          <w:p>
+            <w:pPr>
+              <w:jc w:val="center"/>
+              <w:rPr>
+                <w:lang w:val="es-MX"/>
+              </w:rPr>
+            </w:pPr>
             <w:r>
               <w:rPr>
                 <w:lang w:val="es-MX"/>
@@ -7148,7 +7173,7 @@
         </w:tc>
         <w:tc>
           <w:tcPr>
-            <w:tcW w:w="2410" w:type="dxa"/>
+            <w:tcW w:w="2693" w:type="dxa"/>
             <w:gridSpan w:val="3"/>
           </w:tcPr>
           <w:p>
@@ -7162,7 +7187,13 @@
               <w:rPr>
                 <w:lang w:val="es-MX"/>
               </w:rPr>
-              <w:t>5%</w:t>
+              <w:t>37.7</w:t>
+            </w:r>
+            <w:r>
+              <w:rPr>
+                <w:lang w:val="es-MX"/>
+              </w:rPr>
+              <w:t>%</w:t>
             </w:r>
           </w:p>
         </w:tc>
@@ -7218,13 +7249,13 @@
               <w:rPr>
                 <w:lang w:val="es-MX"/>
               </w:rPr>
-              <w:t>430</w:t>
-            </w:r>
-          </w:p>
-        </w:tc>
-        <w:tc>
-          <w:tcPr>
-            <w:tcW w:w="1275" w:type="dxa"/>
+              <w:t>175</w:t>
+            </w:r>
+          </w:p>
+        </w:tc>
+        <w:tc>
+          <w:tcPr>
+            <w:tcW w:w="1701" w:type="dxa"/>
             <w:gridSpan w:val="2"/>
             <w:tcBorders>
               <w:left w:val="single" w:sz="2" w:space="0" w:color="000000"/>
@@ -7241,32 +7272,38 @@
               <w:rPr>
                 <w:lang w:val="es-MX"/>
               </w:rPr>
-              <w:t>555</w:t>
-            </w:r>
-          </w:p>
-        </w:tc>
-        <w:tc>
-          <w:tcPr>
-            <w:tcW w:w="1418" w:type="dxa"/>
-          </w:tcPr>
-          <w:p>
-            <w:pPr>
-              <w:jc w:val="center"/>
-              <w:rPr>
-                <w:lang w:val="es-MX"/>
-              </w:rPr>
-            </w:pPr>
-            <w:r>
-              <w:rPr>
-                <w:lang w:val="es-MX"/>
-              </w:rPr>
-              <w:t>530</w:t>
-            </w:r>
-          </w:p>
-        </w:tc>
-        <w:tc>
-          <w:tcPr>
-            <w:tcW w:w="2410" w:type="dxa"/>
+              <w:t>23</w:t>
+            </w:r>
+            <w:r>
+              <w:rPr>
+                <w:lang w:val="es-MX"/>
+              </w:rPr>
+              <w:t>0</w:t>
+            </w:r>
+          </w:p>
+        </w:tc>
+        <w:tc>
+          <w:tcPr>
+            <w:tcW w:w="1559" w:type="dxa"/>
+          </w:tcPr>
+          <w:p>
+            <w:pPr>
+              <w:jc w:val="center"/>
+              <w:rPr>
+                <w:lang w:val="es-MX"/>
+              </w:rPr>
+            </w:pPr>
+            <w:r>
+              <w:rPr>
+                <w:lang w:val="es-MX"/>
+              </w:rPr>
+              <w:t>265</w:t>
+            </w:r>
+          </w:p>
+        </w:tc>
+        <w:tc>
+          <w:tcPr>
+            <w:tcW w:w="2693" w:type="dxa"/>
             <w:gridSpan w:val="3"/>
           </w:tcPr>
           <w:p>
@@ -7276,6 +7313,12 @@
                 <w:lang w:val="es-MX"/>
               </w:rPr>
             </w:pPr>
+            <w:r>
+              <w:rPr>
+                <w:lang w:val="es-MX"/>
+              </w:rPr>
+              <w:t>99.8%</w:t>
+            </w:r>
           </w:p>
         </w:tc>
       </w:tr>
@@ -7331,7 +7374,7 @@
         </w:tc>
         <w:tc>
           <w:tcPr>
-            <w:tcW w:w="5103" w:type="dxa"/>
+            <w:tcW w:w="5953" w:type="dxa"/>
             <w:gridSpan w:val="6"/>
             <w:vMerge w:val="restart"/>
             <w:tcBorders>
@@ -7401,7 +7444,7 @@
         </w:tc>
         <w:tc>
           <w:tcPr>
-            <w:tcW w:w="5103" w:type="dxa"/>
+            <w:tcW w:w="5953" w:type="dxa"/>
             <w:gridSpan w:val="6"/>
             <w:vMerge/>
             <w:tcBorders>
@@ -7488,7 +7531,7 @@
         </w:tc>
         <w:tc>
           <w:tcPr>
-            <w:tcW w:w="1275" w:type="dxa"/>
+            <w:tcW w:w="1701" w:type="dxa"/>
             <w:gridSpan w:val="2"/>
             <w:tcBorders>
               <w:top w:val="single" w:sz="4" w:space="0" w:color="auto"/>
@@ -7522,7 +7565,7 @@
         </w:tc>
         <w:tc>
           <w:tcPr>
-            <w:tcW w:w="1418" w:type="dxa"/>
+            <w:tcW w:w="1559" w:type="dxa"/>
             <w:tcBorders>
               <w:top w:val="single" w:sz="4" w:space="0" w:color="auto"/>
               <w:left w:val="single" w:sz="4" w:space="0" w:color="auto"/>
@@ -7555,7 +7598,8 @@
         </w:tc>
         <w:tc>
           <w:tcPr>
-            <w:tcW w:w="1134" w:type="dxa"/>
+            <w:tcW w:w="850" w:type="dxa"/>
+            <w:gridSpan w:val="2"/>
             <w:tcBorders>
               <w:top w:val="single" w:sz="4" w:space="0" w:color="auto"/>
               <w:left w:val="single" w:sz="4" w:space="0" w:color="auto"/>
@@ -7588,8 +7632,7 @@
         </w:tc>
         <w:tc>
           <w:tcPr>
-            <w:tcW w:w="1276" w:type="dxa"/>
-            <w:gridSpan w:val="2"/>
+            <w:tcW w:w="1843" w:type="dxa"/>
             <w:tcBorders>
               <w:top w:val="single" w:sz="4" w:space="0" w:color="auto"/>
               <w:left w:val="single" w:sz="4" w:space="0" w:color="auto"/>
@@ -7689,7 +7732,7 @@
         </w:tc>
         <w:tc>
           <w:tcPr>
-            <w:tcW w:w="1275" w:type="dxa"/>
+            <w:tcW w:w="1701" w:type="dxa"/>
             <w:gridSpan w:val="2"/>
             <w:tcBorders>
               <w:top w:val="single" w:sz="4" w:space="0" w:color="auto"/>
@@ -7715,7 +7758,7 @@
         </w:tc>
         <w:tc>
           <w:tcPr>
-            <w:tcW w:w="1418" w:type="dxa"/>
+            <w:tcW w:w="1559" w:type="dxa"/>
             <w:tcBorders>
               <w:top w:val="single" w:sz="4" w:space="0" w:color="auto"/>
               <w:left w:val="single" w:sz="4" w:space="0" w:color="auto"/>
@@ -7740,7 +7783,8 @@
         </w:tc>
         <w:tc>
           <w:tcPr>
-            <w:tcW w:w="1134" w:type="dxa"/>
+            <w:tcW w:w="850" w:type="dxa"/>
+            <w:gridSpan w:val="2"/>
             <w:tcBorders>
               <w:top w:val="single" w:sz="4" w:space="0" w:color="auto"/>
               <w:left w:val="single" w:sz="4" w:space="0" w:color="auto"/>
@@ -7765,8 +7809,7 @@
         </w:tc>
         <w:tc>
           <w:tcPr>
-            <w:tcW w:w="1276" w:type="dxa"/>
-            <w:gridSpan w:val="2"/>
+            <w:tcW w:w="1843" w:type="dxa"/>
             <w:tcBorders>
               <w:top w:val="single" w:sz="4" w:space="0" w:color="auto"/>
               <w:left w:val="single" w:sz="4" w:space="0" w:color="auto"/>
@@ -7848,7 +7891,7 @@
         </w:tc>
         <w:tc>
           <w:tcPr>
-            <w:tcW w:w="1275" w:type="dxa"/>
+            <w:tcW w:w="1701" w:type="dxa"/>
             <w:gridSpan w:val="2"/>
             <w:tcBorders>
               <w:top w:val="single" w:sz="2" w:space="0" w:color="000000"/>
@@ -7873,7 +7916,7 @@
         </w:tc>
         <w:tc>
           <w:tcPr>
-            <w:tcW w:w="1418" w:type="dxa"/>
+            <w:tcW w:w="1559" w:type="dxa"/>
             <w:tcBorders>
               <w:top w:val="single" w:sz="4" w:space="0" w:color="auto"/>
               <w:left w:val="single" w:sz="2" w:space="0" w:color="000000"/>
@@ -7897,7 +7940,8 @@
         </w:tc>
         <w:tc>
           <w:tcPr>
-            <w:tcW w:w="1134" w:type="dxa"/>
+            <w:tcW w:w="850" w:type="dxa"/>
+            <w:gridSpan w:val="2"/>
             <w:tcBorders>
               <w:top w:val="single" w:sz="4" w:space="0" w:color="auto"/>
               <w:left w:val="single" w:sz="2" w:space="0" w:color="000000"/>
@@ -7921,8 +7965,7 @@
         </w:tc>
         <w:tc>
           <w:tcPr>
-            <w:tcW w:w="1276" w:type="dxa"/>
-            <w:gridSpan w:val="2"/>
+            <w:tcW w:w="1843" w:type="dxa"/>
             <w:tcBorders>
               <w:top w:val="single" w:sz="4" w:space="0" w:color="auto"/>
               <w:left w:val="single" w:sz="4" w:space="0" w:color="auto"/>
@@ -7943,6 +7986,8 @@
               </w:rPr>
               <w:t>0.1</w:t>
             </w:r>
+            <w:bookmarkStart w:id="12" w:name="_GoBack"/>
+            <w:bookmarkEnd w:id="12"/>
           </w:p>
         </w:tc>
       </w:tr>
@@ -8003,7 +8048,7 @@
         </w:tc>
         <w:tc>
           <w:tcPr>
-            <w:tcW w:w="1275" w:type="dxa"/>
+            <w:tcW w:w="1701" w:type="dxa"/>
             <w:gridSpan w:val="2"/>
             <w:tcBorders>
               <w:left w:val="single" w:sz="2" w:space="0" w:color="000000"/>
@@ -8028,7 +8073,7 @@
         </w:tc>
         <w:tc>
           <w:tcPr>
-            <w:tcW w:w="1418" w:type="dxa"/>
+            <w:tcW w:w="1559" w:type="dxa"/>
             <w:tcBorders>
               <w:left w:val="single" w:sz="2" w:space="0" w:color="000000"/>
               <w:bottom w:val="single" w:sz="2" w:space="0" w:color="000000"/>
@@ -8052,7 +8097,8 @@
         </w:tc>
         <w:tc>
           <w:tcPr>
-            <w:tcW w:w="1134" w:type="dxa"/>
+            <w:tcW w:w="850" w:type="dxa"/>
+            <w:gridSpan w:val="2"/>
             <w:tcBorders>
               <w:left w:val="single" w:sz="2" w:space="0" w:color="000000"/>
               <w:bottom w:val="single" w:sz="2" w:space="0" w:color="000000"/>
@@ -8076,8 +8122,7 @@
         </w:tc>
         <w:tc>
           <w:tcPr>
-            <w:tcW w:w="1276" w:type="dxa"/>
-            <w:gridSpan w:val="2"/>
+            <w:tcW w:w="1843" w:type="dxa"/>
             <w:tcBorders>
               <w:top w:val="single" w:sz="4" w:space="0" w:color="auto"/>
               <w:left w:val="single" w:sz="2" w:space="0" w:color="000000"/>
@@ -8151,7 +8196,7 @@
         </w:tc>
         <w:tc>
           <w:tcPr>
-            <w:tcW w:w="1275" w:type="dxa"/>
+            <w:tcW w:w="1701" w:type="dxa"/>
             <w:gridSpan w:val="2"/>
             <w:tcBorders>
               <w:top w:val="single" w:sz="2" w:space="0" w:color="000000"/>
@@ -8177,7 +8222,7 @@
         </w:tc>
         <w:tc>
           <w:tcPr>
-            <w:tcW w:w="1418" w:type="dxa"/>
+            <w:tcW w:w="1559" w:type="dxa"/>
             <w:tcBorders>
               <w:top w:val="single" w:sz="2" w:space="0" w:color="000000"/>
               <w:left w:val="single" w:sz="2" w:space="0" w:color="000000"/>
@@ -8202,7 +8247,8 @@
         </w:tc>
         <w:tc>
           <w:tcPr>
-            <w:tcW w:w="1134" w:type="dxa"/>
+            <w:tcW w:w="850" w:type="dxa"/>
+            <w:gridSpan w:val="2"/>
             <w:tcBorders>
               <w:top w:val="single" w:sz="2" w:space="0" w:color="000000"/>
               <w:left w:val="single" w:sz="2" w:space="0" w:color="000000"/>
@@ -8227,8 +8273,7 @@
         </w:tc>
         <w:tc>
           <w:tcPr>
-            <w:tcW w:w="1276" w:type="dxa"/>
-            <w:gridSpan w:val="2"/>
+            <w:tcW w:w="1843" w:type="dxa"/>
             <w:tcBorders>
               <w:left w:val="single" w:sz="2" w:space="0" w:color="000000"/>
             </w:tcBorders>
@@ -8302,7 +8347,7 @@
         </w:tc>
         <w:tc>
           <w:tcPr>
-            <w:tcW w:w="1275" w:type="dxa"/>
+            <w:tcW w:w="1701" w:type="dxa"/>
             <w:gridSpan w:val="2"/>
             <w:tcBorders>
               <w:top w:val="single" w:sz="2" w:space="0" w:color="000000"/>
@@ -8328,7 +8373,7 @@
         </w:tc>
         <w:tc>
           <w:tcPr>
-            <w:tcW w:w="1418" w:type="dxa"/>
+            <w:tcW w:w="1559" w:type="dxa"/>
             <w:tcBorders>
               <w:top w:val="single" w:sz="2" w:space="0" w:color="000000"/>
               <w:left w:val="single" w:sz="2" w:space="0" w:color="000000"/>
@@ -8353,7 +8398,8 @@
         </w:tc>
         <w:tc>
           <w:tcPr>
-            <w:tcW w:w="1134" w:type="dxa"/>
+            <w:tcW w:w="850" w:type="dxa"/>
+            <w:gridSpan w:val="2"/>
             <w:tcBorders>
               <w:top w:val="single" w:sz="2" w:space="0" w:color="000000"/>
               <w:left w:val="single" w:sz="2" w:space="0" w:color="000000"/>
@@ -8378,8 +8424,7 @@
         </w:tc>
         <w:tc>
           <w:tcPr>
-            <w:tcW w:w="1276" w:type="dxa"/>
-            <w:gridSpan w:val="2"/>
+            <w:tcW w:w="1843" w:type="dxa"/>
             <w:tcBorders>
               <w:left w:val="single" w:sz="2" w:space="0" w:color="000000"/>
             </w:tcBorders>
@@ -8453,7 +8498,7 @@
         </w:tc>
         <w:tc>
           <w:tcPr>
-            <w:tcW w:w="1275" w:type="dxa"/>
+            <w:tcW w:w="1701" w:type="dxa"/>
             <w:gridSpan w:val="2"/>
             <w:tcBorders>
               <w:top w:val="single" w:sz="2" w:space="0" w:color="000000"/>
@@ -8479,7 +8524,7 @@
         </w:tc>
         <w:tc>
           <w:tcPr>
-            <w:tcW w:w="1418" w:type="dxa"/>
+            <w:tcW w:w="1559" w:type="dxa"/>
             <w:tcBorders>
               <w:top w:val="single" w:sz="2" w:space="0" w:color="000000"/>
               <w:left w:val="single" w:sz="2" w:space="0" w:color="000000"/>
@@ -8504,7 +8549,8 @@
         </w:tc>
         <w:tc>
           <w:tcPr>
-            <w:tcW w:w="1134" w:type="dxa"/>
+            <w:tcW w:w="850" w:type="dxa"/>
+            <w:gridSpan w:val="2"/>
             <w:tcBorders>
               <w:top w:val="single" w:sz="2" w:space="0" w:color="000000"/>
               <w:left w:val="single" w:sz="2" w:space="0" w:color="000000"/>
@@ -8529,8 +8575,7 @@
         </w:tc>
         <w:tc>
           <w:tcPr>
-            <w:tcW w:w="1276" w:type="dxa"/>
-            <w:gridSpan w:val="2"/>
+            <w:tcW w:w="1843" w:type="dxa"/>
             <w:tcBorders>
               <w:left w:val="single" w:sz="2" w:space="0" w:color="000000"/>
             </w:tcBorders>
@@ -8604,7 +8649,7 @@
         </w:tc>
         <w:tc>
           <w:tcPr>
-            <w:tcW w:w="1275" w:type="dxa"/>
+            <w:tcW w:w="1701" w:type="dxa"/>
             <w:gridSpan w:val="2"/>
             <w:tcBorders>
               <w:top w:val="single" w:sz="2" w:space="0" w:color="000000"/>
@@ -8630,7 +8675,7 @@
         </w:tc>
         <w:tc>
           <w:tcPr>
-            <w:tcW w:w="1418" w:type="dxa"/>
+            <w:tcW w:w="1559" w:type="dxa"/>
             <w:tcBorders>
               <w:top w:val="single" w:sz="2" w:space="0" w:color="000000"/>
               <w:left w:val="single" w:sz="2" w:space="0" w:color="000000"/>
@@ -8655,7 +8700,8 @@
         </w:tc>
         <w:tc>
           <w:tcPr>
-            <w:tcW w:w="1134" w:type="dxa"/>
+            <w:tcW w:w="850" w:type="dxa"/>
+            <w:gridSpan w:val="2"/>
             <w:tcBorders>
               <w:top w:val="single" w:sz="2" w:space="0" w:color="000000"/>
               <w:left w:val="single" w:sz="2" w:space="0" w:color="000000"/>
@@ -8680,8 +8726,7 @@
         </w:tc>
         <w:tc>
           <w:tcPr>
-            <w:tcW w:w="1276" w:type="dxa"/>
-            <w:gridSpan w:val="2"/>
+            <w:tcW w:w="1843" w:type="dxa"/>
             <w:tcBorders>
               <w:left w:val="single" w:sz="2" w:space="0" w:color="000000"/>
               <w:bottom w:val="single" w:sz="4" w:space="0" w:color="auto"/>
@@ -8774,7 +8819,7 @@
         </w:tc>
         <w:tc>
           <w:tcPr>
-            <w:tcW w:w="1275" w:type="dxa"/>
+            <w:tcW w:w="1701" w:type="dxa"/>
             <w:gridSpan w:val="2"/>
             <w:tcBorders>
               <w:top w:val="single" w:sz="4" w:space="0" w:color="auto"/>
@@ -8808,7 +8853,7 @@
         </w:tc>
         <w:tc>
           <w:tcPr>
-            <w:tcW w:w="1418" w:type="dxa"/>
+            <w:tcW w:w="1559" w:type="dxa"/>
             <w:tcBorders>
               <w:top w:val="single" w:sz="4" w:space="0" w:color="auto"/>
               <w:left w:val="single" w:sz="4" w:space="0" w:color="auto"/>
@@ -8841,7 +8886,8 @@
         </w:tc>
         <w:tc>
           <w:tcPr>
-            <w:tcW w:w="1134" w:type="dxa"/>
+            <w:tcW w:w="850" w:type="dxa"/>
+            <w:gridSpan w:val="2"/>
             <w:tcBorders>
               <w:top w:val="single" w:sz="4" w:space="0" w:color="auto"/>
               <w:left w:val="single" w:sz="4" w:space="0" w:color="auto"/>
@@ -8874,8 +8920,7 @@
         </w:tc>
         <w:tc>
           <w:tcPr>
-            <w:tcW w:w="1276" w:type="dxa"/>
-            <w:gridSpan w:val="2"/>
+            <w:tcW w:w="1843" w:type="dxa"/>
             <w:tcBorders>
               <w:top w:val="single" w:sz="4" w:space="0" w:color="auto"/>
               <w:left w:val="single" w:sz="4" w:space="0" w:color="auto"/>
@@ -8975,7 +9020,7 @@
         </w:tc>
         <w:tc>
           <w:tcPr>
-            <w:tcW w:w="1275" w:type="dxa"/>
+            <w:tcW w:w="1701" w:type="dxa"/>
             <w:gridSpan w:val="2"/>
             <w:tcBorders>
               <w:top w:val="single" w:sz="4" w:space="0" w:color="auto"/>
@@ -9001,7 +9046,7 @@
         </w:tc>
         <w:tc>
           <w:tcPr>
-            <w:tcW w:w="1418" w:type="dxa"/>
+            <w:tcW w:w="1559" w:type="dxa"/>
             <w:tcBorders>
               <w:top w:val="single" w:sz="4" w:space="0" w:color="auto"/>
               <w:left w:val="single" w:sz="4" w:space="0" w:color="auto"/>
@@ -9026,7 +9071,8 @@
         </w:tc>
         <w:tc>
           <w:tcPr>
-            <w:tcW w:w="1134" w:type="dxa"/>
+            <w:tcW w:w="850" w:type="dxa"/>
+            <w:gridSpan w:val="2"/>
             <w:tcBorders>
               <w:top w:val="single" w:sz="4" w:space="0" w:color="auto"/>
               <w:left w:val="single" w:sz="4" w:space="0" w:color="auto"/>
@@ -9051,8 +9097,7 @@
         </w:tc>
         <w:tc>
           <w:tcPr>
-            <w:tcW w:w="1276" w:type="dxa"/>
-            <w:gridSpan w:val="2"/>
+            <w:tcW w:w="1843" w:type="dxa"/>
             <w:tcBorders>
               <w:top w:val="single" w:sz="4" w:space="0" w:color="auto"/>
               <w:left w:val="single" w:sz="4" w:space="0" w:color="auto"/>
@@ -9129,7 +9174,7 @@
         </w:tc>
         <w:tc>
           <w:tcPr>
-            <w:tcW w:w="1275" w:type="dxa"/>
+            <w:tcW w:w="1701" w:type="dxa"/>
             <w:gridSpan w:val="2"/>
             <w:tcBorders>
               <w:top w:val="single" w:sz="4" w:space="0" w:color="auto"/>
@@ -9155,7 +9200,7 @@
         </w:tc>
         <w:tc>
           <w:tcPr>
-            <w:tcW w:w="1418" w:type="dxa"/>
+            <w:tcW w:w="1559" w:type="dxa"/>
             <w:tcBorders>
               <w:top w:val="single" w:sz="4" w:space="0" w:color="auto"/>
               <w:left w:val="single" w:sz="2" w:space="0" w:color="000000"/>
@@ -9180,7 +9225,8 @@
         </w:tc>
         <w:tc>
           <w:tcPr>
-            <w:tcW w:w="1134" w:type="dxa"/>
+            <w:tcW w:w="850" w:type="dxa"/>
+            <w:gridSpan w:val="2"/>
             <w:tcBorders>
               <w:top w:val="single" w:sz="4" w:space="0" w:color="auto"/>
               <w:left w:val="single" w:sz="2" w:space="0" w:color="000000"/>
@@ -9205,8 +9251,7 @@
         </w:tc>
         <w:tc>
           <w:tcPr>
-            <w:tcW w:w="1276" w:type="dxa"/>
-            <w:gridSpan w:val="2"/>
+            <w:tcW w:w="1843" w:type="dxa"/>
             <w:tcBorders>
               <w:top w:val="single" w:sz="4" w:space="0" w:color="auto"/>
               <w:left w:val="single" w:sz="2" w:space="0" w:color="000000"/>
@@ -9281,7 +9326,7 @@
         </w:tc>
         <w:tc>
           <w:tcPr>
-            <w:tcW w:w="1275" w:type="dxa"/>
+            <w:tcW w:w="1701" w:type="dxa"/>
             <w:gridSpan w:val="2"/>
             <w:tcBorders>
               <w:top w:val="single" w:sz="2" w:space="0" w:color="000000"/>
@@ -9307,7 +9352,7 @@
         </w:tc>
         <w:tc>
           <w:tcPr>
-            <w:tcW w:w="1418" w:type="dxa"/>
+            <w:tcW w:w="1559" w:type="dxa"/>
             <w:tcBorders>
               <w:top w:val="single" w:sz="2" w:space="0" w:color="000000"/>
               <w:left w:val="single" w:sz="2" w:space="0" w:color="000000"/>
@@ -9332,7 +9377,8 @@
         </w:tc>
         <w:tc>
           <w:tcPr>
-            <w:tcW w:w="1134" w:type="dxa"/>
+            <w:tcW w:w="850" w:type="dxa"/>
+            <w:gridSpan w:val="2"/>
             <w:tcBorders>
               <w:top w:val="single" w:sz="2" w:space="0" w:color="000000"/>
               <w:left w:val="single" w:sz="2" w:space="0" w:color="000000"/>
@@ -9357,8 +9403,7 @@
         </w:tc>
         <w:tc>
           <w:tcPr>
-            <w:tcW w:w="1276" w:type="dxa"/>
-            <w:gridSpan w:val="2"/>
+            <w:tcW w:w="1843" w:type="dxa"/>
             <w:tcBorders>
               <w:left w:val="single" w:sz="2" w:space="0" w:color="000000"/>
             </w:tcBorders>
@@ -9427,7 +9472,7 @@
         </w:tc>
         <w:tc>
           <w:tcPr>
-            <w:tcW w:w="1275" w:type="dxa"/>
+            <w:tcW w:w="1701" w:type="dxa"/>
             <w:gridSpan w:val="2"/>
             <w:tcBorders>
               <w:top w:val="single" w:sz="2" w:space="0" w:color="000000"/>
@@ -9452,7 +9497,7 @@
         </w:tc>
         <w:tc>
           <w:tcPr>
-            <w:tcW w:w="1418" w:type="dxa"/>
+            <w:tcW w:w="1559" w:type="dxa"/>
             <w:tcBorders>
               <w:top w:val="single" w:sz="2" w:space="0" w:color="000000"/>
               <w:left w:val="single" w:sz="2" w:space="0" w:color="000000"/>
@@ -9476,7 +9521,8 @@
         </w:tc>
         <w:tc>
           <w:tcPr>
-            <w:tcW w:w="1134" w:type="dxa"/>
+            <w:tcW w:w="850" w:type="dxa"/>
+            <w:gridSpan w:val="2"/>
             <w:tcBorders>
               <w:top w:val="single" w:sz="2" w:space="0" w:color="000000"/>
               <w:left w:val="single" w:sz="2" w:space="0" w:color="000000"/>
@@ -9500,8 +9546,7 @@
         </w:tc>
         <w:tc>
           <w:tcPr>
-            <w:tcW w:w="1276" w:type="dxa"/>
-            <w:gridSpan w:val="2"/>
+            <w:tcW w:w="1843" w:type="dxa"/>
             <w:tcBorders>
               <w:left w:val="single" w:sz="2" w:space="0" w:color="000000"/>
             </w:tcBorders>
@@ -9574,7 +9619,7 @@
         </w:tc>
         <w:tc>
           <w:tcPr>
-            <w:tcW w:w="1275" w:type="dxa"/>
+            <w:tcW w:w="1701" w:type="dxa"/>
             <w:gridSpan w:val="2"/>
             <w:tcBorders>
               <w:left w:val="single" w:sz="2" w:space="0" w:color="000000"/>
@@ -9598,7 +9643,7 @@
         </w:tc>
         <w:tc>
           <w:tcPr>
-            <w:tcW w:w="1418" w:type="dxa"/>
+            <w:tcW w:w="1559" w:type="dxa"/>
             <w:tcBorders>
               <w:left w:val="single" w:sz="2" w:space="0" w:color="000000"/>
               <w:right w:val="single" w:sz="2" w:space="0" w:color="000000"/>
@@ -9621,7 +9666,8 @@
         </w:tc>
         <w:tc>
           <w:tcPr>
-            <w:tcW w:w="1134" w:type="dxa"/>
+            <w:tcW w:w="850" w:type="dxa"/>
+            <w:gridSpan w:val="2"/>
             <w:tcBorders>
               <w:left w:val="single" w:sz="2" w:space="0" w:color="000000"/>
               <w:right w:val="single" w:sz="2" w:space="0" w:color="000000"/>
@@ -9644,8 +9690,7 @@
         </w:tc>
         <w:tc>
           <w:tcPr>
-            <w:tcW w:w="1276" w:type="dxa"/>
-            <w:gridSpan w:val="2"/>
+            <w:tcW w:w="1843" w:type="dxa"/>
             <w:tcBorders>
               <w:left w:val="single" w:sz="2" w:space="0" w:color="000000"/>
             </w:tcBorders>
@@ -9723,7 +9768,7 @@
         </w:tc>
         <w:tc>
           <w:tcPr>
-            <w:tcW w:w="1275" w:type="dxa"/>
+            <w:tcW w:w="1701" w:type="dxa"/>
             <w:gridSpan w:val="2"/>
             <w:tcBorders>
               <w:left w:val="single" w:sz="2" w:space="0" w:color="000000"/>
@@ -9748,7 +9793,7 @@
         </w:tc>
         <w:tc>
           <w:tcPr>
-            <w:tcW w:w="1418" w:type="dxa"/>
+            <w:tcW w:w="1559" w:type="dxa"/>
             <w:tcBorders>
               <w:left w:val="single" w:sz="2" w:space="0" w:color="000000"/>
               <w:bottom w:val="single" w:sz="2" w:space="0" w:color="000000"/>
@@ -9772,7 +9817,8 @@
         </w:tc>
         <w:tc>
           <w:tcPr>
-            <w:tcW w:w="1134" w:type="dxa"/>
+            <w:tcW w:w="850" w:type="dxa"/>
+            <w:gridSpan w:val="2"/>
             <w:tcBorders>
               <w:left w:val="single" w:sz="2" w:space="0" w:color="000000"/>
               <w:bottom w:val="single" w:sz="2" w:space="0" w:color="000000"/>
@@ -9796,8 +9842,7 @@
         </w:tc>
         <w:tc>
           <w:tcPr>
-            <w:tcW w:w="1276" w:type="dxa"/>
-            <w:gridSpan w:val="2"/>
+            <w:tcW w:w="1843" w:type="dxa"/>
             <w:tcBorders>
               <w:left w:val="single" w:sz="2" w:space="0" w:color="000000"/>
             </w:tcBorders>
@@ -9876,7 +9921,7 @@
         </w:tc>
         <w:tc>
           <w:tcPr>
-            <w:tcW w:w="1275" w:type="dxa"/>
+            <w:tcW w:w="1701" w:type="dxa"/>
             <w:gridSpan w:val="2"/>
             <w:tcBorders>
               <w:top w:val="single" w:sz="2" w:space="0" w:color="000000"/>
@@ -9902,7 +9947,7 @@
         </w:tc>
         <w:tc>
           <w:tcPr>
-            <w:tcW w:w="1418" w:type="dxa"/>
+            <w:tcW w:w="1559" w:type="dxa"/>
             <w:tcBorders>
               <w:top w:val="single" w:sz="2" w:space="0" w:color="000000"/>
               <w:left w:val="single" w:sz="2" w:space="0" w:color="000000"/>
@@ -9927,7 +9972,8 @@
         </w:tc>
         <w:tc>
           <w:tcPr>
-            <w:tcW w:w="1134" w:type="dxa"/>
+            <w:tcW w:w="850" w:type="dxa"/>
+            <w:gridSpan w:val="2"/>
             <w:tcBorders>
               <w:top w:val="single" w:sz="2" w:space="0" w:color="000000"/>
               <w:left w:val="single" w:sz="2" w:space="0" w:color="000000"/>
@@ -9952,8 +9998,7 @@
         </w:tc>
         <w:tc>
           <w:tcPr>
-            <w:tcW w:w="1276" w:type="dxa"/>
-            <w:gridSpan w:val="2"/>
+            <w:tcW w:w="1843" w:type="dxa"/>
             <w:tcBorders>
               <w:left w:val="single" w:sz="2" w:space="0" w:color="000000"/>
             </w:tcBorders>
@@ -10444,7 +10489,7 @@
           </mc:Choice>
           <mc:Fallback>
             <w:pict>
-              <v:oval w14:anchorId="10DB9D57" id="9 Elipse" o:spid="_x0000_s1026" style="position:absolute;margin-left:86.3pt;margin-top:58.35pt;width:57.1pt;height:48pt;z-index:251663360;visibility:visible;mso-wrap-style:square;mso-wrap-distance-left:9pt;mso-wrap-distance-top:0;mso-wrap-distance-right:9pt;mso-wrap-distance-bottom:0;mso-position-horizontal:absolute;mso-position-horizontal-relative:text;mso-position-vertical:absolute;mso-position-vertical-relative:text;v-text-anchor:middle" o:gfxdata="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" filled="f" strokecolor="red" strokeweight="2pt"/>
+              <v:oval w14:anchorId="0283D317" id="9 Elipse" o:spid="_x0000_s1026" style="position:absolute;margin-left:86.3pt;margin-top:58.35pt;width:57.1pt;height:48pt;z-index:251663360;visibility:visible;mso-wrap-style:square;mso-wrap-distance-left:9pt;mso-wrap-distance-top:0;mso-wrap-distance-right:9pt;mso-wrap-distance-bottom:0;mso-position-horizontal:absolute;mso-position-horizontal-relative:text;mso-position-vertical:absolute;mso-position-vertical-relative:text;v-text-anchor:middle" o:gfxdata="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" filled="f" strokecolor="red" strokeweight="2pt"/>
             </w:pict>
           </mc:Fallback>
         </mc:AlternateContent>
@@ -10665,7 +10710,7 @@
           </mc:Choice>
           <mc:Fallback>
             <w:pict>
-              <v:oval w14:anchorId="7B85FC14" id="12 Elipse" o:spid="_x0000_s1026" style="position:absolute;margin-left:81.3pt;margin-top:14.7pt;width:73.65pt;height:48pt;z-index:251665408;visibility:visible;mso-wrap-style:square;mso-width-percent:0;mso-wrap-distance-left:9pt;mso-wrap-distance-top:0;mso-wrap-distance-right:9pt;mso-wrap-distance-bottom:0;mso-position-horizontal:absolute;mso-position-horizontal-relative:text;mso-position-vertical:absolute;mso-position-vertical-relative:text;mso-width-percent:0;mso-width-relative:margin;v-text-anchor:middle" o:gfxdata="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" filled="f" strokecolor="red" strokeweight="2pt"/>
+              <v:oval w14:anchorId="38098C5D" id="12 Elipse" o:spid="_x0000_s1026" style="position:absolute;margin-left:81.3pt;margin-top:14.7pt;width:73.65pt;height:48pt;z-index:251665408;visibility:visible;mso-wrap-style:square;mso-width-percent:0;mso-wrap-distance-left:9pt;mso-wrap-distance-top:0;mso-wrap-distance-right:9pt;mso-wrap-distance-bottom:0;mso-position-horizontal:absolute;mso-position-horizontal-relative:text;mso-position-vertical:absolute;mso-position-vertical-relative:text;mso-width-percent:0;mso-width-relative:margin;v-text-anchor:middle" o:gfxdata="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" filled="f" strokecolor="red" strokeweight="2pt"/>
             </w:pict>
           </mc:Fallback>
         </mc:AlternateContent>
@@ -10809,7 +10854,7 @@
           </mc:Choice>
           <mc:Fallback>
             <w:pict>
-              <v:oval w14:anchorId="2E9D556F" id="15 Elipse" o:spid="_x0000_s1026" style="position:absolute;margin-left:155.25pt;margin-top:180.45pt;width:55.25pt;height:49.4pt;z-index:251667456;visibility:visible;mso-wrap-style:square;mso-width-percent:0;mso-height-percent:0;mso-wrap-distance-left:9pt;mso-wrap-distance-top:0;mso-wrap-distance-right:9pt;mso-wrap-distance-bottom:0;mso-position-horizontal:absolute;mso-position-horizontal-relative:text;mso-position-vertical:absolute;mso-position-vertical-relative:text;mso-width-percent:0;mso-height-percent:0;mso-width-relative:margin;mso-height-relative:margin;v-text-anchor:middle" o:gfxdata="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" filled="f" strokecolor="red" strokeweight="2pt"/>
+              <v:oval w14:anchorId="7E3E6FB2" id="15 Elipse" o:spid="_x0000_s1026" style="position:absolute;margin-left:155.25pt;margin-top:180.45pt;width:55.25pt;height:49.4pt;z-index:251667456;visibility:visible;mso-wrap-style:square;mso-width-percent:0;mso-height-percent:0;mso-wrap-distance-left:9pt;mso-wrap-distance-top:0;mso-wrap-distance-right:9pt;mso-wrap-distance-bottom:0;mso-position-horizontal:absolute;mso-position-horizontal-relative:text;mso-position-vertical:absolute;mso-position-vertical-relative:text;mso-width-percent:0;mso-height-percent:0;mso-width-relative:margin;mso-height-relative:margin;v-text-anchor:middle" o:gfxdata="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" filled="f" strokecolor="red" strokeweight="2pt"/>
             </w:pict>
           </mc:Fallback>
         </mc:AlternateContent>
@@ -11502,7 +11547,7 @@
         </mc:Choice>
         <mc:Fallback>
           <w:pict>
-            <v:rect w14:anchorId="14ED8C21" id="Rectángulo 40" o:spid="_x0000_s1026" style="position:absolute;margin-left:0;margin-top:0;width:579.9pt;height:750.3pt;z-index:251659264;visibility:visible;mso-wrap-style:square;mso-width-percent:950;mso-height-percent:950;mso-wrap-distance-left:9pt;mso-wrap-distance-top:0;mso-wrap-distance-right:9pt;mso-wrap-distance-bottom:0;mso-position-horizontal:center;mso-position-horizontal-relative:page;mso-position-vertical:center;mso-position-vertical-relative:page;mso-width-percent:950;mso-height-percent:950;mso-width-relative:page;mso-height-relative:page;v-text-anchor:middle" o:gfxdata="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" filled="f" strokecolor="#938953 [1614]" strokeweight="2pt">
+            <v:rect w14:anchorId="363BDE12" id="Rectángulo 40" o:spid="_x0000_s1026" style="position:absolute;margin-left:0;margin-top:0;width:579.9pt;height:750.3pt;z-index:251659264;visibility:visible;mso-wrap-style:square;mso-width-percent:950;mso-height-percent:950;mso-wrap-distance-left:9pt;mso-wrap-distance-top:0;mso-wrap-distance-right:9pt;mso-wrap-distance-bottom:0;mso-position-horizontal:center;mso-position-horizontal-relative:page;mso-position-vertical:center;mso-position-vertical-relative:page;mso-width-percent:950;mso-height-percent:950;mso-width-relative:page;mso-height-relative:page;v-text-anchor:middle" o:gfxdata="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" filled="f" strokecolor="#938953 [1614]" strokeweight="2pt">
               <w10:wrap anchorx="page" anchory="page"/>
             </v:rect>
           </w:pict>
@@ -11558,7 +11603,7 @@
         <w:sz w:val="20"/>
         <w:szCs w:val="20"/>
       </w:rPr>
-      <w:t>9</w:t>
+      <w:t>1</w:t>
     </w:r>
     <w:r>
       <w:rPr>
@@ -14270,7 +14315,7 @@
 </file>
 
 <file path=customXml/itemProps2.xml><?xml version="1.0" encoding="utf-8"?>
-<ds:datastoreItem xmlns:ds="http://schemas.openxmlformats.org/officeDocument/2006/customXml" ds:itemID="{FC2C8D34-AA61-48E8-BE0E-55B6288BE5D4}">
+<ds:datastoreItem xmlns:ds="http://schemas.openxmlformats.org/officeDocument/2006/customXml" ds:itemID="{15E39CDA-935B-475B-B9E7-F463229F04FE}">
   <ds:schemaRefs>
     <ds:schemaRef ds:uri="http://schemas.openxmlformats.org/officeDocument/2006/bibliography"/>
   </ds:schemaRefs>

</xml_diff>